<commit_message>
more data from another run
</commit_message>
<xml_diff>
--- a/Project3/report.docx
+++ b/Project3/report.docx
@@ -46,13 +46,7 @@
         <w:spacing w:after="0"/>
       </w:pPr>
       <w:r>
-        <w:t>After implementing</w:t>
-      </w:r>
-      <w:r>
-        <w:t xml:space="preserve"> and testing</w:t>
-      </w:r>
-      <w:r>
-        <w:t xml:space="preserve"> a version of the Chord distributed hash table in Scala using the </w:t>
+        <w:t xml:space="preserve">After implementing and testing a version of the Chord distributed hash table in Scala using the </w:t>
       </w:r>
       <w:proofErr w:type="spellStart"/>
       <w:r>
@@ -60,10 +54,12 @@
       </w:r>
       <w:proofErr w:type="spellEnd"/>
       <w:r>
-        <w:t xml:space="preserve"> Actor framework, we were interested in </w:t>
+        <w:t xml:space="preserve"> Actor framework, we were interested in testing if our implementation matched the logarithmic performance present in the full implementation. When testing our program, we were interested in increasing the number of nodes in the system linearly or exponentially and see if the number of hops required to </w:t>
       </w:r>
+      <w:bookmarkStart w:id="0" w:name="_GoBack"/>
+      <w:bookmarkEnd w:id="0"/>
       <w:r>
-        <w:t xml:space="preserve">testing if our implementation matched the logarithmic performance present in the full implementation. When testing our program, we were interested in increasing the number of nodes in the system linearly or exponentially and see if the number of hops required to lookup a value maintained a </w:t>
+        <w:t xml:space="preserve">lookup a value maintained a </w:t>
       </w:r>
       <w:proofErr w:type="gramStart"/>
       <w:r>
@@ -123,14 +119,27 @@
       <w:r>
         <w:t xml:space="preserve">Figure </w:t>
       </w:r>
-      <w:fldSimple w:instr=" SEQ Figure \* ARABIC ">
-        <w:r>
-          <w:rPr>
-            <w:noProof/>
-          </w:rPr>
-          <w:t>1</w:t>
-        </w:r>
-      </w:fldSimple>
+      <w:r>
+        <w:fldChar w:fldCharType="begin"/>
+      </w:r>
+      <w:r>
+        <w:instrText xml:space="preserve"> SEQ Figure \* ARABIC </w:instrText>
+      </w:r>
+      <w:r>
+        <w:fldChar w:fldCharType="separate"/>
+      </w:r>
+      <w:r>
+        <w:rPr>
+          <w:noProof/>
+        </w:rPr>
+        <w:t>1</w:t>
+      </w:r>
+      <w:r>
+        <w:rPr>
+          <w:noProof/>
+        </w:rPr>
+        <w:fldChar w:fldCharType="end"/>
+      </w:r>
     </w:p>
     <w:p/>
     <w:p>
@@ -142,8 +151,69 @@
       <w:r>
         <w:t>We continued the experiment by running the system with 10 to 10000 nodes increasing the number by 1000 on each run to monitor performance in a more quickly growing system.</w:t>
       </w:r>
-      <w:bookmarkStart w:id="0" w:name="_GoBack"/>
-      <w:bookmarkEnd w:id="0"/>
+      <w:r>
+        <w:t xml:space="preserve"> The results, including a fit with a logarithmic trend line is shown in Figure 2.</w:t>
+      </w:r>
+    </w:p>
+    <w:p>
+      <w:pPr>
+        <w:keepNext/>
+      </w:pPr>
+      <w:r>
+        <w:rPr>
+          <w:noProof/>
+        </w:rPr>
+        <w:lastRenderedPageBreak/>
+        <w:drawing>
+          <wp:inline distT="0" distB="0" distL="0" distR="0" wp14:anchorId="310FEAE5" wp14:editId="4AB31E32">
+            <wp:extent cx="4572000" cy="2743200"/>
+            <wp:effectExtent l="0" t="0" r="0" b="0"/>
+            <wp:docPr id="1" name="Chart 1"/>
+            <wp:cNvGraphicFramePr/>
+            <a:graphic xmlns:a="http://schemas.openxmlformats.org/drawingml/2006/main">
+              <a:graphicData uri="http://schemas.openxmlformats.org/drawingml/2006/chart">
+                <c:chart xmlns:c="http://schemas.openxmlformats.org/drawingml/2006/chart" xmlns:r="http://schemas.openxmlformats.org/officeDocument/2006/relationships" r:id="rId6"/>
+              </a:graphicData>
+            </a:graphic>
+          </wp:inline>
+        </w:drawing>
+      </w:r>
+    </w:p>
+    <w:p>
+      <w:pPr>
+        <w:pStyle w:val="Caption"/>
+      </w:pPr>
+      <w:r>
+        <w:t xml:space="preserve">Figure </w:t>
+      </w:r>
+      <w:fldSimple w:instr=" SEQ Figure \* ARABIC ">
+        <w:r>
+          <w:rPr>
+            <w:noProof/>
+          </w:rPr>
+          <w:t>2</w:t>
+        </w:r>
+      </w:fldSimple>
+    </w:p>
+    <w:p/>
+    <w:p>
+      <w:r>
+        <w:t xml:space="preserve">We can conclude that our system does meet the logarithmic performance that follows the behavior presented in the Chord publication. The main pitfall of the method we implemented was the amount of time required to build a Chord ring of increasing number of nodes before starting the requesting process from each node. Our implementation currently inserts one node into the system every 100 milliseconds to allow for each node to have enough time to update all other relevant nodes when joining. Due to the asynchronous nature of the </w:t>
+      </w:r>
+      <w:proofErr w:type="spellStart"/>
+      <w:r>
+        <w:t>Akka</w:t>
+      </w:r>
+      <w:proofErr w:type="spellEnd"/>
+      <w:r>
+        <w:t xml:space="preserve"> framework, this was necessary to provide some assurance that each node join would not cause any inconsistency in the Chord ring as a whole. The side effect was that setting up a ring of 100</w:t>
+      </w:r>
+      <w:r>
+        <w:t>,</w:t>
+      </w:r>
+      <w:r>
+        <w:t>000 nodes took approximately 2.7 hours before requests could even begin.</w:t>
+      </w:r>
     </w:p>
     <w:sectPr>
       <w:pgSz w:w="12240" w:h="15840"/>
@@ -1508,11 +1578,11 @@
           <c:showPercent val="0"/>
           <c:showBubbleSize val="0"/>
         </c:dLbls>
-        <c:axId val="364897744"/>
-        <c:axId val="364899312"/>
+        <c:axId val="382531936"/>
+        <c:axId val="382535856"/>
       </c:scatterChart>
       <c:valAx>
-        <c:axId val="364897744"/>
+        <c:axId val="382531936"/>
         <c:scaling>
           <c:orientation val="minMax"/>
         </c:scaling>
@@ -1624,12 +1694,12 @@
             <a:endParaRPr lang="en-US"/>
           </a:p>
         </c:txPr>
-        <c:crossAx val="364899312"/>
+        <c:crossAx val="382535856"/>
         <c:crosses val="autoZero"/>
         <c:crossBetween val="midCat"/>
       </c:valAx>
       <c:valAx>
-        <c:axId val="364899312"/>
+        <c:axId val="382535856"/>
         <c:scaling>
           <c:orientation val="minMax"/>
         </c:scaling>
@@ -1749,7 +1819,541 @@
             <a:endParaRPr lang="en-US"/>
           </a:p>
         </c:txPr>
-        <c:crossAx val="364897744"/>
+        <c:crossAx val="382531936"/>
+        <c:crosses val="autoZero"/>
+        <c:crossBetween val="midCat"/>
+      </c:valAx>
+      <c:spPr>
+        <a:noFill/>
+        <a:ln>
+          <a:noFill/>
+        </a:ln>
+        <a:effectLst/>
+      </c:spPr>
+    </c:plotArea>
+    <c:plotVisOnly val="1"/>
+    <c:dispBlanksAs val="gap"/>
+    <c:showDLblsOverMax val="0"/>
+  </c:chart>
+  <c:spPr>
+    <a:solidFill>
+      <a:schemeClr val="bg1"/>
+    </a:solidFill>
+    <a:ln w="9525" cap="flat" cmpd="sng" algn="ctr">
+      <a:solidFill>
+        <a:schemeClr val="tx1">
+          <a:lumMod val="15000"/>
+          <a:lumOff val="85000"/>
+        </a:schemeClr>
+      </a:solidFill>
+      <a:round/>
+    </a:ln>
+    <a:effectLst/>
+  </c:spPr>
+  <c:txPr>
+    <a:bodyPr/>
+    <a:lstStyle/>
+    <a:p>
+      <a:pPr>
+        <a:defRPr/>
+      </a:pPr>
+      <a:endParaRPr lang="en-US"/>
+    </a:p>
+  </c:txPr>
+  <c:externalData r:id="rId3">
+    <c:autoUpdate val="0"/>
+  </c:externalData>
+</c:chartSpace>
+</file>
+
+<file path=word/charts/chart2.xml><?xml version="1.0" encoding="utf-8"?>
+<c:chartSpace xmlns:c="http://schemas.openxmlformats.org/drawingml/2006/chart" xmlns:a="http://schemas.openxmlformats.org/drawingml/2006/main" xmlns:r="http://schemas.openxmlformats.org/officeDocument/2006/relationships">
+  <c:date1904 val="0"/>
+  <c:lang val="en-US"/>
+  <c:roundedCorners val="0"/>
+  <mc:AlternateContent xmlns:mc="http://schemas.openxmlformats.org/markup-compatibility/2006">
+    <mc:Choice xmlns:c14="http://schemas.microsoft.com/office/drawing/2007/8/2/chart" Requires="c14">
+      <c14:style val="102"/>
+    </mc:Choice>
+    <mc:Fallback>
+      <c:style val="2"/>
+    </mc:Fallback>
+  </mc:AlternateContent>
+  <c:chart>
+    <c:title>
+      <c:tx>
+        <c:rich>
+          <a:bodyPr rot="0" spcFirstLastPara="1" vertOverflow="ellipsis" vert="horz" wrap="square" anchor="ctr" anchorCtr="1"/>
+          <a:lstStyle/>
+          <a:p>
+            <a:pPr>
+              <a:defRPr sz="1400" b="0" i="0" u="none" strike="noStrike" kern="1200" spc="0" baseline="0">
+                <a:solidFill>
+                  <a:schemeClr val="tx1">
+                    <a:lumMod val="65000"/>
+                    <a:lumOff val="35000"/>
+                  </a:schemeClr>
+                </a:solidFill>
+                <a:latin typeface="+mn-lt"/>
+                <a:ea typeface="+mn-ea"/>
+                <a:cs typeface="+mn-cs"/>
+              </a:defRPr>
+            </a:pPr>
+            <a:r>
+              <a:rPr lang="en-US"/>
+              <a:t>10 Requests</a:t>
+            </a:r>
+          </a:p>
+        </c:rich>
+      </c:tx>
+      <c:overlay val="0"/>
+      <c:spPr>
+        <a:noFill/>
+        <a:ln>
+          <a:noFill/>
+        </a:ln>
+        <a:effectLst/>
+      </c:spPr>
+      <c:txPr>
+        <a:bodyPr rot="0" spcFirstLastPara="1" vertOverflow="ellipsis" vert="horz" wrap="square" anchor="ctr" anchorCtr="1"/>
+        <a:lstStyle/>
+        <a:p>
+          <a:pPr>
+            <a:defRPr sz="1400" b="0" i="0" u="none" strike="noStrike" kern="1200" spc="0" baseline="0">
+              <a:solidFill>
+                <a:schemeClr val="tx1">
+                  <a:lumMod val="65000"/>
+                  <a:lumOff val="35000"/>
+                </a:schemeClr>
+              </a:solidFill>
+              <a:latin typeface="+mn-lt"/>
+              <a:ea typeface="+mn-ea"/>
+              <a:cs typeface="+mn-cs"/>
+            </a:defRPr>
+          </a:pPr>
+          <a:endParaRPr lang="en-US"/>
+        </a:p>
+      </c:txPr>
+    </c:title>
+    <c:autoTitleDeleted val="0"/>
+    <c:plotArea>
+      <c:layout/>
+      <c:scatterChart>
+        <c:scatterStyle val="lineMarker"/>
+        <c:varyColors val="0"/>
+        <c:ser>
+          <c:idx val="0"/>
+          <c:order val="0"/>
+          <c:tx>
+            <c:strRef>
+              <c:f>Sheet1!$L$2</c:f>
+              <c:strCache>
+                <c:ptCount val="1"/>
+                <c:pt idx="0">
+                  <c:v>Avg Num Hops</c:v>
+                </c:pt>
+              </c:strCache>
+            </c:strRef>
+          </c:tx>
+          <c:spPr>
+            <a:ln w="19050" cap="rnd">
+              <a:noFill/>
+              <a:round/>
+            </a:ln>
+            <a:effectLst/>
+          </c:spPr>
+          <c:marker>
+            <c:symbol val="circle"/>
+            <c:size val="5"/>
+            <c:spPr>
+              <a:solidFill>
+                <a:schemeClr val="accent1"/>
+              </a:solidFill>
+              <a:ln w="9525">
+                <a:solidFill>
+                  <a:schemeClr val="accent1"/>
+                </a:solidFill>
+              </a:ln>
+              <a:effectLst/>
+            </c:spPr>
+          </c:marker>
+          <c:trendline>
+            <c:spPr>
+              <a:ln w="19050" cap="rnd">
+                <a:solidFill>
+                  <a:schemeClr val="accent1"/>
+                </a:solidFill>
+                <a:prstDash val="sysDot"/>
+              </a:ln>
+              <a:effectLst/>
+            </c:spPr>
+            <c:trendlineType val="log"/>
+            <c:dispRSqr val="1"/>
+            <c:dispEq val="0"/>
+            <c:trendlineLbl>
+              <c:layout>
+                <c:manualLayout>
+                  <c:x val="-9.602537182852143E-2"/>
+                  <c:y val="0.20097331583552056"/>
+                </c:manualLayout>
+              </c:layout>
+              <c:numFmt formatCode="General" sourceLinked="0"/>
+              <c:spPr>
+                <a:noFill/>
+                <a:ln>
+                  <a:noFill/>
+                </a:ln>
+                <a:effectLst/>
+              </c:spPr>
+              <c:txPr>
+                <a:bodyPr rot="0" spcFirstLastPara="1" vertOverflow="ellipsis" vert="horz" wrap="square" anchor="ctr" anchorCtr="1"/>
+                <a:lstStyle/>
+                <a:p>
+                  <a:pPr>
+                    <a:defRPr sz="900" b="0" i="0" u="none" strike="noStrike" kern="1200" baseline="0">
+                      <a:solidFill>
+                        <a:schemeClr val="tx1">
+                          <a:lumMod val="65000"/>
+                          <a:lumOff val="35000"/>
+                        </a:schemeClr>
+                      </a:solidFill>
+                      <a:latin typeface="+mn-lt"/>
+                      <a:ea typeface="+mn-ea"/>
+                      <a:cs typeface="+mn-cs"/>
+                    </a:defRPr>
+                  </a:pPr>
+                  <a:endParaRPr lang="en-US"/>
+                </a:p>
+              </c:txPr>
+            </c:trendlineLbl>
+          </c:trendline>
+          <c:xVal>
+            <c:numRef>
+              <c:f>Sheet1!$K$3:$K$12</c:f>
+              <c:numCache>
+                <c:formatCode>General</c:formatCode>
+                <c:ptCount val="10"/>
+                <c:pt idx="0">
+                  <c:v>10</c:v>
+                </c:pt>
+                <c:pt idx="1">
+                  <c:v>1010</c:v>
+                </c:pt>
+                <c:pt idx="2">
+                  <c:v>2010</c:v>
+                </c:pt>
+                <c:pt idx="3">
+                  <c:v>3010</c:v>
+                </c:pt>
+                <c:pt idx="4">
+                  <c:v>4010</c:v>
+                </c:pt>
+                <c:pt idx="5">
+                  <c:v>5010</c:v>
+                </c:pt>
+                <c:pt idx="6">
+                  <c:v>6010</c:v>
+                </c:pt>
+                <c:pt idx="7">
+                  <c:v>7010</c:v>
+                </c:pt>
+                <c:pt idx="8">
+                  <c:v>8010</c:v>
+                </c:pt>
+                <c:pt idx="9">
+                  <c:v>9010</c:v>
+                </c:pt>
+              </c:numCache>
+            </c:numRef>
+          </c:xVal>
+          <c:yVal>
+            <c:numRef>
+              <c:f>Sheet1!$L$3:$L$12</c:f>
+              <c:numCache>
+                <c:formatCode>General</c:formatCode>
+                <c:ptCount val="10"/>
+                <c:pt idx="0">
+                  <c:v>1</c:v>
+                </c:pt>
+                <c:pt idx="1">
+                  <c:v>5</c:v>
+                </c:pt>
+                <c:pt idx="2">
+                  <c:v>5</c:v>
+                </c:pt>
+                <c:pt idx="3">
+                  <c:v>6</c:v>
+                </c:pt>
+                <c:pt idx="4">
+                  <c:v>6</c:v>
+                </c:pt>
+                <c:pt idx="5">
+                  <c:v>6</c:v>
+                </c:pt>
+                <c:pt idx="6">
+                  <c:v>6</c:v>
+                </c:pt>
+                <c:pt idx="7">
+                  <c:v>6</c:v>
+                </c:pt>
+                <c:pt idx="8">
+                  <c:v>6</c:v>
+                </c:pt>
+                <c:pt idx="9">
+                  <c:v>6</c:v>
+                </c:pt>
+              </c:numCache>
+            </c:numRef>
+          </c:yVal>
+          <c:smooth val="0"/>
+        </c:ser>
+        <c:dLbls>
+          <c:showLegendKey val="0"/>
+          <c:showVal val="0"/>
+          <c:showCatName val="0"/>
+          <c:showSerName val="0"/>
+          <c:showPercent val="0"/>
+          <c:showBubbleSize val="0"/>
+        </c:dLbls>
+        <c:axId val="382533112"/>
+        <c:axId val="382534288"/>
+      </c:scatterChart>
+      <c:valAx>
+        <c:axId val="382533112"/>
+        <c:scaling>
+          <c:orientation val="minMax"/>
+        </c:scaling>
+        <c:delete val="0"/>
+        <c:axPos val="b"/>
+        <c:majorGridlines>
+          <c:spPr>
+            <a:ln w="9525" cap="flat" cmpd="sng" algn="ctr">
+              <a:solidFill>
+                <a:schemeClr val="tx1">
+                  <a:lumMod val="15000"/>
+                  <a:lumOff val="85000"/>
+                </a:schemeClr>
+              </a:solidFill>
+              <a:round/>
+            </a:ln>
+            <a:effectLst/>
+          </c:spPr>
+        </c:majorGridlines>
+        <c:title>
+          <c:tx>
+            <c:rich>
+              <a:bodyPr rot="0" spcFirstLastPara="1" vertOverflow="ellipsis" vert="horz" wrap="square" anchor="ctr" anchorCtr="1"/>
+              <a:lstStyle/>
+              <a:p>
+                <a:pPr>
+                  <a:defRPr sz="1000" b="0" i="0" u="none" strike="noStrike" kern="1200" baseline="0">
+                    <a:solidFill>
+                      <a:schemeClr val="tx1">
+                        <a:lumMod val="65000"/>
+                        <a:lumOff val="35000"/>
+                      </a:schemeClr>
+                    </a:solidFill>
+                    <a:latin typeface="+mn-lt"/>
+                    <a:ea typeface="+mn-ea"/>
+                    <a:cs typeface="+mn-cs"/>
+                  </a:defRPr>
+                </a:pPr>
+                <a:r>
+                  <a:rPr lang="en-US"/>
+                  <a:t>Number of Nodes</a:t>
+                </a:r>
+              </a:p>
+            </c:rich>
+          </c:tx>
+          <c:overlay val="0"/>
+          <c:spPr>
+            <a:noFill/>
+            <a:ln>
+              <a:noFill/>
+            </a:ln>
+            <a:effectLst/>
+          </c:spPr>
+          <c:txPr>
+            <a:bodyPr rot="0" spcFirstLastPara="1" vertOverflow="ellipsis" vert="horz" wrap="square" anchor="ctr" anchorCtr="1"/>
+            <a:lstStyle/>
+            <a:p>
+              <a:pPr>
+                <a:defRPr sz="1000" b="0" i="0" u="none" strike="noStrike" kern="1200" baseline="0">
+                  <a:solidFill>
+                    <a:schemeClr val="tx1">
+                      <a:lumMod val="65000"/>
+                      <a:lumOff val="35000"/>
+                    </a:schemeClr>
+                  </a:solidFill>
+                  <a:latin typeface="+mn-lt"/>
+                  <a:ea typeface="+mn-ea"/>
+                  <a:cs typeface="+mn-cs"/>
+                </a:defRPr>
+              </a:pPr>
+              <a:endParaRPr lang="en-US"/>
+            </a:p>
+          </c:txPr>
+        </c:title>
+        <c:numFmt formatCode="General" sourceLinked="1"/>
+        <c:majorTickMark val="none"/>
+        <c:minorTickMark val="none"/>
+        <c:tickLblPos val="nextTo"/>
+        <c:spPr>
+          <a:noFill/>
+          <a:ln w="9525" cap="flat" cmpd="sng" algn="ctr">
+            <a:solidFill>
+              <a:schemeClr val="tx1">
+                <a:lumMod val="25000"/>
+                <a:lumOff val="75000"/>
+              </a:schemeClr>
+            </a:solidFill>
+            <a:round/>
+          </a:ln>
+          <a:effectLst/>
+        </c:spPr>
+        <c:txPr>
+          <a:bodyPr rot="-60000000" spcFirstLastPara="1" vertOverflow="ellipsis" vert="horz" wrap="square" anchor="ctr" anchorCtr="1"/>
+          <a:lstStyle/>
+          <a:p>
+            <a:pPr>
+              <a:defRPr sz="900" b="0" i="0" u="none" strike="noStrike" kern="1200" baseline="0">
+                <a:solidFill>
+                  <a:schemeClr val="tx1">
+                    <a:lumMod val="65000"/>
+                    <a:lumOff val="35000"/>
+                  </a:schemeClr>
+                </a:solidFill>
+                <a:latin typeface="+mn-lt"/>
+                <a:ea typeface="+mn-ea"/>
+                <a:cs typeface="+mn-cs"/>
+              </a:defRPr>
+            </a:pPr>
+            <a:endParaRPr lang="en-US"/>
+          </a:p>
+        </c:txPr>
+        <c:crossAx val="382534288"/>
+        <c:crosses val="autoZero"/>
+        <c:crossBetween val="midCat"/>
+      </c:valAx>
+      <c:valAx>
+        <c:axId val="382534288"/>
+        <c:scaling>
+          <c:orientation val="minMax"/>
+        </c:scaling>
+        <c:delete val="0"/>
+        <c:axPos val="l"/>
+        <c:majorGridlines>
+          <c:spPr>
+            <a:ln w="9525" cap="flat" cmpd="sng" algn="ctr">
+              <a:solidFill>
+                <a:schemeClr val="tx1">
+                  <a:lumMod val="15000"/>
+                  <a:lumOff val="85000"/>
+                </a:schemeClr>
+              </a:solidFill>
+              <a:round/>
+            </a:ln>
+            <a:effectLst/>
+          </c:spPr>
+        </c:majorGridlines>
+        <c:title>
+          <c:tx>
+            <c:rich>
+              <a:bodyPr rot="-5400000" spcFirstLastPara="1" vertOverflow="ellipsis" vert="horz" wrap="square" anchor="ctr" anchorCtr="1"/>
+              <a:lstStyle/>
+              <a:p>
+                <a:pPr>
+                  <a:defRPr sz="1000" b="0" i="0" u="none" strike="noStrike" kern="1200" baseline="0">
+                    <a:solidFill>
+                      <a:schemeClr val="tx1">
+                        <a:lumMod val="65000"/>
+                        <a:lumOff val="35000"/>
+                      </a:schemeClr>
+                    </a:solidFill>
+                    <a:latin typeface="+mn-lt"/>
+                    <a:ea typeface="+mn-ea"/>
+                    <a:cs typeface="+mn-cs"/>
+                  </a:defRPr>
+                </a:pPr>
+                <a:r>
+                  <a:rPr lang="en-US"/>
+                  <a:t>Avg Number</a:t>
+                </a:r>
+                <a:r>
+                  <a:rPr lang="en-US" baseline="0"/>
+                  <a:t> of Hops</a:t>
+                </a:r>
+                <a:endParaRPr lang="en-US"/>
+              </a:p>
+            </c:rich>
+          </c:tx>
+          <c:overlay val="0"/>
+          <c:spPr>
+            <a:noFill/>
+            <a:ln>
+              <a:noFill/>
+            </a:ln>
+            <a:effectLst/>
+          </c:spPr>
+          <c:txPr>
+            <a:bodyPr rot="-5400000" spcFirstLastPara="1" vertOverflow="ellipsis" vert="horz" wrap="square" anchor="ctr" anchorCtr="1"/>
+            <a:lstStyle/>
+            <a:p>
+              <a:pPr>
+                <a:defRPr sz="1000" b="0" i="0" u="none" strike="noStrike" kern="1200" baseline="0">
+                  <a:solidFill>
+                    <a:schemeClr val="tx1">
+                      <a:lumMod val="65000"/>
+                      <a:lumOff val="35000"/>
+                    </a:schemeClr>
+                  </a:solidFill>
+                  <a:latin typeface="+mn-lt"/>
+                  <a:ea typeface="+mn-ea"/>
+                  <a:cs typeface="+mn-cs"/>
+                </a:defRPr>
+              </a:pPr>
+              <a:endParaRPr lang="en-US"/>
+            </a:p>
+          </c:txPr>
+        </c:title>
+        <c:numFmt formatCode="General" sourceLinked="1"/>
+        <c:majorTickMark val="none"/>
+        <c:minorTickMark val="none"/>
+        <c:tickLblPos val="nextTo"/>
+        <c:spPr>
+          <a:noFill/>
+          <a:ln w="9525" cap="flat" cmpd="sng" algn="ctr">
+            <a:solidFill>
+              <a:schemeClr val="tx1">
+                <a:lumMod val="25000"/>
+                <a:lumOff val="75000"/>
+              </a:schemeClr>
+            </a:solidFill>
+            <a:round/>
+          </a:ln>
+          <a:effectLst/>
+        </c:spPr>
+        <c:txPr>
+          <a:bodyPr rot="-60000000" spcFirstLastPara="1" vertOverflow="ellipsis" vert="horz" wrap="square" anchor="ctr" anchorCtr="1"/>
+          <a:lstStyle/>
+          <a:p>
+            <a:pPr>
+              <a:defRPr sz="900" b="0" i="0" u="none" strike="noStrike" kern="1200" baseline="0">
+                <a:solidFill>
+                  <a:schemeClr val="tx1">
+                    <a:lumMod val="65000"/>
+                    <a:lumOff val="35000"/>
+                  </a:schemeClr>
+                </a:solidFill>
+                <a:latin typeface="+mn-lt"/>
+                <a:ea typeface="+mn-ea"/>
+                <a:cs typeface="+mn-cs"/>
+              </a:defRPr>
+            </a:pPr>
+            <a:endParaRPr lang="en-US"/>
+          </a:p>
+        </c:txPr>
+        <c:crossAx val="382533112"/>
         <c:crosses val="autoZero"/>
         <c:crossBetween val="midCat"/>
       </c:valAx>
@@ -1836,7 +2440,563 @@
 </cs:colorStyle>
 </file>
 
+<file path=word/charts/colors2.xml><?xml version="1.0" encoding="utf-8"?>
+<cs:colorStyle xmlns:cs="http://schemas.microsoft.com/office/drawing/2012/chartStyle" xmlns:a="http://schemas.openxmlformats.org/drawingml/2006/main" meth="cycle" id="10">
+  <a:schemeClr val="accent1"/>
+  <a:schemeClr val="accent2"/>
+  <a:schemeClr val="accent3"/>
+  <a:schemeClr val="accent4"/>
+  <a:schemeClr val="accent5"/>
+  <a:schemeClr val="accent6"/>
+  <cs:variation/>
+  <cs:variation>
+    <a:lumMod val="60000"/>
+  </cs:variation>
+  <cs:variation>
+    <a:lumMod val="80000"/>
+    <a:lumOff val="20000"/>
+  </cs:variation>
+  <cs:variation>
+    <a:lumMod val="80000"/>
+  </cs:variation>
+  <cs:variation>
+    <a:lumMod val="60000"/>
+    <a:lumOff val="40000"/>
+  </cs:variation>
+  <cs:variation>
+    <a:lumMod val="50000"/>
+  </cs:variation>
+  <cs:variation>
+    <a:lumMod val="70000"/>
+    <a:lumOff val="30000"/>
+  </cs:variation>
+  <cs:variation>
+    <a:lumMod val="70000"/>
+  </cs:variation>
+  <cs:variation>
+    <a:lumMod val="50000"/>
+    <a:lumOff val="50000"/>
+  </cs:variation>
+</cs:colorStyle>
+</file>
+
 <file path=word/charts/style1.xml><?xml version="1.0" encoding="utf-8"?>
+<cs:chartStyle xmlns:cs="http://schemas.microsoft.com/office/drawing/2012/chartStyle" xmlns:a="http://schemas.openxmlformats.org/drawingml/2006/main" id="240">
+  <cs:axisTitle>
+    <cs:lnRef idx="0"/>
+    <cs:fillRef idx="0"/>
+    <cs:effectRef idx="0"/>
+    <cs:fontRef idx="minor">
+      <a:schemeClr val="tx1">
+        <a:lumMod val="65000"/>
+        <a:lumOff val="35000"/>
+      </a:schemeClr>
+    </cs:fontRef>
+    <cs:defRPr sz="1000" kern="1200"/>
+  </cs:axisTitle>
+  <cs:categoryAxis>
+    <cs:lnRef idx="0"/>
+    <cs:fillRef idx="0"/>
+    <cs:effectRef idx="0"/>
+    <cs:fontRef idx="minor">
+      <a:schemeClr val="tx1">
+        <a:lumMod val="65000"/>
+        <a:lumOff val="35000"/>
+      </a:schemeClr>
+    </cs:fontRef>
+    <cs:spPr>
+      <a:ln w="9525" cap="flat" cmpd="sng" algn="ctr">
+        <a:solidFill>
+          <a:schemeClr val="tx1">
+            <a:lumMod val="25000"/>
+            <a:lumOff val="75000"/>
+          </a:schemeClr>
+        </a:solidFill>
+        <a:round/>
+      </a:ln>
+    </cs:spPr>
+    <cs:defRPr sz="900" kern="1200"/>
+  </cs:categoryAxis>
+  <cs:chartArea mods="allowNoFillOverride allowNoLineOverride">
+    <cs:lnRef idx="0"/>
+    <cs:fillRef idx="0"/>
+    <cs:effectRef idx="0"/>
+    <cs:fontRef idx="minor">
+      <a:schemeClr val="tx1"/>
+    </cs:fontRef>
+    <cs:spPr>
+      <a:solidFill>
+        <a:schemeClr val="bg1"/>
+      </a:solidFill>
+      <a:ln w="9525" cap="flat" cmpd="sng" algn="ctr">
+        <a:solidFill>
+          <a:schemeClr val="tx1">
+            <a:lumMod val="15000"/>
+            <a:lumOff val="85000"/>
+          </a:schemeClr>
+        </a:solidFill>
+        <a:round/>
+      </a:ln>
+    </cs:spPr>
+    <cs:defRPr sz="1000" kern="1200"/>
+  </cs:chartArea>
+  <cs:dataLabel>
+    <cs:lnRef idx="0"/>
+    <cs:fillRef idx="0"/>
+    <cs:effectRef idx="0"/>
+    <cs:fontRef idx="minor">
+      <a:schemeClr val="tx1">
+        <a:lumMod val="75000"/>
+        <a:lumOff val="25000"/>
+      </a:schemeClr>
+    </cs:fontRef>
+    <cs:defRPr sz="900" kern="1200"/>
+  </cs:dataLabel>
+  <cs:dataLabelCallout>
+    <cs:lnRef idx="0"/>
+    <cs:fillRef idx="0"/>
+    <cs:effectRef idx="0"/>
+    <cs:fontRef idx="minor">
+      <a:schemeClr val="dk1">
+        <a:lumMod val="65000"/>
+        <a:lumOff val="35000"/>
+      </a:schemeClr>
+    </cs:fontRef>
+    <cs:spPr>
+      <a:solidFill>
+        <a:schemeClr val="lt1"/>
+      </a:solidFill>
+      <a:ln>
+        <a:solidFill>
+          <a:schemeClr val="dk1">
+            <a:lumMod val="25000"/>
+            <a:lumOff val="75000"/>
+          </a:schemeClr>
+        </a:solidFill>
+      </a:ln>
+    </cs:spPr>
+    <cs:defRPr sz="900" kern="1200"/>
+    <cs:bodyPr rot="0" spcFirstLastPara="1" vertOverflow="clip" horzOverflow="clip" vert="horz" wrap="square" lIns="36576" tIns="18288" rIns="36576" bIns="18288" anchor="ctr" anchorCtr="1">
+      <a:spAutoFit/>
+    </cs:bodyPr>
+  </cs:dataLabelCallout>
+  <cs:dataPoint>
+    <cs:lnRef idx="0"/>
+    <cs:fillRef idx="1">
+      <cs:styleClr val="auto"/>
+    </cs:fillRef>
+    <cs:effectRef idx="0"/>
+    <cs:fontRef idx="minor">
+      <a:schemeClr val="tx1"/>
+    </cs:fontRef>
+  </cs:dataPoint>
+  <cs:dataPoint3D>
+    <cs:lnRef idx="0"/>
+    <cs:fillRef idx="1">
+      <cs:styleClr val="auto"/>
+    </cs:fillRef>
+    <cs:effectRef idx="0"/>
+    <cs:fontRef idx="minor">
+      <a:schemeClr val="tx1"/>
+    </cs:fontRef>
+  </cs:dataPoint3D>
+  <cs:dataPointLine>
+    <cs:lnRef idx="0">
+      <cs:styleClr val="auto"/>
+    </cs:lnRef>
+    <cs:fillRef idx="1"/>
+    <cs:effectRef idx="0"/>
+    <cs:fontRef idx="minor">
+      <a:schemeClr val="tx1"/>
+    </cs:fontRef>
+    <cs:spPr>
+      <a:ln w="19050" cap="rnd">
+        <a:solidFill>
+          <a:schemeClr val="phClr"/>
+        </a:solidFill>
+        <a:round/>
+      </a:ln>
+    </cs:spPr>
+  </cs:dataPointLine>
+  <cs:dataPointMarker>
+    <cs:lnRef idx="0">
+      <cs:styleClr val="auto"/>
+    </cs:lnRef>
+    <cs:fillRef idx="1">
+      <cs:styleClr val="auto"/>
+    </cs:fillRef>
+    <cs:effectRef idx="0"/>
+    <cs:fontRef idx="minor">
+      <a:schemeClr val="tx1"/>
+    </cs:fontRef>
+    <cs:spPr>
+      <a:ln w="9525">
+        <a:solidFill>
+          <a:schemeClr val="phClr"/>
+        </a:solidFill>
+      </a:ln>
+    </cs:spPr>
+  </cs:dataPointMarker>
+  <cs:dataPointMarkerLayout symbol="circle" size="5"/>
+  <cs:dataPointWireframe>
+    <cs:lnRef idx="0">
+      <cs:styleClr val="auto"/>
+    </cs:lnRef>
+    <cs:fillRef idx="0"/>
+    <cs:effectRef idx="0"/>
+    <cs:fontRef idx="minor">
+      <a:schemeClr val="dk1"/>
+    </cs:fontRef>
+    <cs:spPr>
+      <a:ln w="9525" cap="rnd">
+        <a:solidFill>
+          <a:schemeClr val="phClr"/>
+        </a:solidFill>
+        <a:round/>
+      </a:ln>
+    </cs:spPr>
+  </cs:dataPointWireframe>
+  <cs:dataTable>
+    <cs:lnRef idx="0"/>
+    <cs:fillRef idx="0"/>
+    <cs:effectRef idx="0"/>
+    <cs:fontRef idx="minor">
+      <a:schemeClr val="tx1">
+        <a:lumMod val="65000"/>
+        <a:lumOff val="35000"/>
+      </a:schemeClr>
+    </cs:fontRef>
+    <cs:spPr>
+      <a:noFill/>
+      <a:ln w="9525" cap="flat" cmpd="sng" algn="ctr">
+        <a:solidFill>
+          <a:schemeClr val="tx1">
+            <a:lumMod val="15000"/>
+            <a:lumOff val="85000"/>
+          </a:schemeClr>
+        </a:solidFill>
+        <a:round/>
+      </a:ln>
+    </cs:spPr>
+    <cs:defRPr sz="900" kern="1200"/>
+  </cs:dataTable>
+  <cs:downBar>
+    <cs:lnRef idx="0"/>
+    <cs:fillRef idx="0"/>
+    <cs:effectRef idx="0"/>
+    <cs:fontRef idx="minor">
+      <a:schemeClr val="tx1"/>
+    </cs:fontRef>
+    <cs:spPr>
+      <a:solidFill>
+        <a:schemeClr val="dk1">
+          <a:lumMod val="75000"/>
+          <a:lumOff val="25000"/>
+        </a:schemeClr>
+      </a:solidFill>
+      <a:ln w="9525" cap="flat" cmpd="sng" algn="ctr">
+        <a:solidFill>
+          <a:schemeClr val="tx1">
+            <a:lumMod val="65000"/>
+            <a:lumOff val="35000"/>
+          </a:schemeClr>
+        </a:solidFill>
+        <a:round/>
+      </a:ln>
+    </cs:spPr>
+  </cs:downBar>
+  <cs:dropLine>
+    <cs:lnRef idx="0"/>
+    <cs:fillRef idx="0"/>
+    <cs:effectRef idx="0"/>
+    <cs:fontRef idx="minor">
+      <a:schemeClr val="tx1"/>
+    </cs:fontRef>
+    <cs:spPr>
+      <a:ln w="9525" cap="flat" cmpd="sng" algn="ctr">
+        <a:solidFill>
+          <a:schemeClr val="tx1">
+            <a:lumMod val="35000"/>
+            <a:lumOff val="65000"/>
+          </a:schemeClr>
+        </a:solidFill>
+        <a:round/>
+      </a:ln>
+    </cs:spPr>
+  </cs:dropLine>
+  <cs:errorBar>
+    <cs:lnRef idx="0"/>
+    <cs:fillRef idx="0"/>
+    <cs:effectRef idx="0"/>
+    <cs:fontRef idx="minor">
+      <a:schemeClr val="tx1"/>
+    </cs:fontRef>
+    <cs:spPr>
+      <a:ln w="9525" cap="flat" cmpd="sng" algn="ctr">
+        <a:solidFill>
+          <a:schemeClr val="tx1">
+            <a:lumMod val="65000"/>
+            <a:lumOff val="35000"/>
+          </a:schemeClr>
+        </a:solidFill>
+        <a:round/>
+      </a:ln>
+    </cs:spPr>
+  </cs:errorBar>
+  <cs:floor>
+    <cs:lnRef idx="0"/>
+    <cs:fillRef idx="0"/>
+    <cs:effectRef idx="0"/>
+    <cs:fontRef idx="minor">
+      <a:schemeClr val="tx1"/>
+    </cs:fontRef>
+    <cs:spPr>
+      <a:noFill/>
+      <a:ln>
+        <a:noFill/>
+      </a:ln>
+    </cs:spPr>
+  </cs:floor>
+  <cs:gridlineMajor>
+    <cs:lnRef idx="0"/>
+    <cs:fillRef idx="0"/>
+    <cs:effectRef idx="0"/>
+    <cs:fontRef idx="minor">
+      <a:schemeClr val="tx1"/>
+    </cs:fontRef>
+    <cs:spPr>
+      <a:ln w="9525" cap="flat" cmpd="sng" algn="ctr">
+        <a:solidFill>
+          <a:schemeClr val="tx1">
+            <a:lumMod val="15000"/>
+            <a:lumOff val="85000"/>
+          </a:schemeClr>
+        </a:solidFill>
+        <a:round/>
+      </a:ln>
+    </cs:spPr>
+  </cs:gridlineMajor>
+  <cs:gridlineMinor>
+    <cs:lnRef idx="0"/>
+    <cs:fillRef idx="0"/>
+    <cs:effectRef idx="0"/>
+    <cs:fontRef idx="minor">
+      <a:schemeClr val="tx1"/>
+    </cs:fontRef>
+    <cs:spPr>
+      <a:ln w="9525" cap="flat" cmpd="sng" algn="ctr">
+        <a:solidFill>
+          <a:schemeClr val="tx1">
+            <a:lumMod val="5000"/>
+            <a:lumOff val="95000"/>
+          </a:schemeClr>
+        </a:solidFill>
+        <a:round/>
+      </a:ln>
+    </cs:spPr>
+  </cs:gridlineMinor>
+  <cs:hiLoLine>
+    <cs:lnRef idx="0"/>
+    <cs:fillRef idx="0"/>
+    <cs:effectRef idx="0"/>
+    <cs:fontRef idx="minor">
+      <a:schemeClr val="tx1"/>
+    </cs:fontRef>
+    <cs:spPr>
+      <a:ln w="9525" cap="flat" cmpd="sng" algn="ctr">
+        <a:solidFill>
+          <a:schemeClr val="tx1">
+            <a:lumMod val="50000"/>
+            <a:lumOff val="50000"/>
+          </a:schemeClr>
+        </a:solidFill>
+        <a:round/>
+      </a:ln>
+    </cs:spPr>
+  </cs:hiLoLine>
+  <cs:leaderLine>
+    <cs:lnRef idx="0"/>
+    <cs:fillRef idx="0"/>
+    <cs:effectRef idx="0"/>
+    <cs:fontRef idx="minor">
+      <a:schemeClr val="tx1"/>
+    </cs:fontRef>
+    <cs:spPr>
+      <a:ln w="9525" cap="flat" cmpd="sng" algn="ctr">
+        <a:solidFill>
+          <a:schemeClr val="tx1">
+            <a:lumMod val="35000"/>
+            <a:lumOff val="65000"/>
+          </a:schemeClr>
+        </a:solidFill>
+        <a:round/>
+      </a:ln>
+    </cs:spPr>
+  </cs:leaderLine>
+  <cs:legend>
+    <cs:lnRef idx="0"/>
+    <cs:fillRef idx="0"/>
+    <cs:effectRef idx="0"/>
+    <cs:fontRef idx="minor">
+      <a:schemeClr val="tx1">
+        <a:lumMod val="65000"/>
+        <a:lumOff val="35000"/>
+      </a:schemeClr>
+    </cs:fontRef>
+    <cs:defRPr sz="900" kern="1200"/>
+  </cs:legend>
+  <cs:plotArea mods="allowNoFillOverride allowNoLineOverride">
+    <cs:lnRef idx="0"/>
+    <cs:fillRef idx="0"/>
+    <cs:effectRef idx="0"/>
+    <cs:fontRef idx="minor">
+      <a:schemeClr val="tx1"/>
+    </cs:fontRef>
+  </cs:plotArea>
+  <cs:plotArea3D mods="allowNoFillOverride allowNoLineOverride">
+    <cs:lnRef idx="0"/>
+    <cs:fillRef idx="0"/>
+    <cs:effectRef idx="0"/>
+    <cs:fontRef idx="minor">
+      <a:schemeClr val="tx1"/>
+    </cs:fontRef>
+  </cs:plotArea3D>
+  <cs:seriesAxis>
+    <cs:lnRef idx="0"/>
+    <cs:fillRef idx="0"/>
+    <cs:effectRef idx="0"/>
+    <cs:fontRef idx="minor">
+      <a:schemeClr val="tx1">
+        <a:lumMod val="65000"/>
+        <a:lumOff val="35000"/>
+      </a:schemeClr>
+    </cs:fontRef>
+    <cs:defRPr sz="900" kern="1200"/>
+  </cs:seriesAxis>
+  <cs:seriesLine>
+    <cs:lnRef idx="0"/>
+    <cs:fillRef idx="0"/>
+    <cs:effectRef idx="0"/>
+    <cs:fontRef idx="minor">
+      <a:schemeClr val="tx1"/>
+    </cs:fontRef>
+    <cs:spPr>
+      <a:ln w="9525" cap="flat" cmpd="sng" algn="ctr">
+        <a:solidFill>
+          <a:schemeClr val="tx1">
+            <a:lumMod val="35000"/>
+            <a:lumOff val="65000"/>
+          </a:schemeClr>
+        </a:solidFill>
+        <a:round/>
+      </a:ln>
+    </cs:spPr>
+  </cs:seriesLine>
+  <cs:title>
+    <cs:lnRef idx="0"/>
+    <cs:fillRef idx="0"/>
+    <cs:effectRef idx="0"/>
+    <cs:fontRef idx="minor">
+      <a:schemeClr val="tx1">
+        <a:lumMod val="65000"/>
+        <a:lumOff val="35000"/>
+      </a:schemeClr>
+    </cs:fontRef>
+    <cs:defRPr sz="1400" b="0" kern="1200" spc="0" baseline="0"/>
+  </cs:title>
+  <cs:trendline>
+    <cs:lnRef idx="0">
+      <cs:styleClr val="auto"/>
+    </cs:lnRef>
+    <cs:fillRef idx="0"/>
+    <cs:effectRef idx="0"/>
+    <cs:fontRef idx="minor">
+      <a:schemeClr val="tx1"/>
+    </cs:fontRef>
+    <cs:spPr>
+      <a:ln w="19050" cap="rnd">
+        <a:solidFill>
+          <a:schemeClr val="phClr"/>
+        </a:solidFill>
+        <a:prstDash val="sysDot"/>
+      </a:ln>
+    </cs:spPr>
+  </cs:trendline>
+  <cs:trendlineLabel>
+    <cs:lnRef idx="0"/>
+    <cs:fillRef idx="0"/>
+    <cs:effectRef idx="0"/>
+    <cs:fontRef idx="minor">
+      <a:schemeClr val="tx1">
+        <a:lumMod val="65000"/>
+        <a:lumOff val="35000"/>
+      </a:schemeClr>
+    </cs:fontRef>
+    <cs:defRPr sz="900" kern="1200"/>
+  </cs:trendlineLabel>
+  <cs:upBar>
+    <cs:lnRef idx="0"/>
+    <cs:fillRef idx="0"/>
+    <cs:effectRef idx="0"/>
+    <cs:fontRef idx="minor">
+      <a:schemeClr val="tx1"/>
+    </cs:fontRef>
+    <cs:spPr>
+      <a:solidFill>
+        <a:schemeClr val="lt1"/>
+      </a:solidFill>
+      <a:ln w="9525" cap="flat" cmpd="sng" algn="ctr">
+        <a:solidFill>
+          <a:schemeClr val="tx1">
+            <a:lumMod val="65000"/>
+            <a:lumOff val="35000"/>
+          </a:schemeClr>
+        </a:solidFill>
+        <a:round/>
+      </a:ln>
+    </cs:spPr>
+  </cs:upBar>
+  <cs:valueAxis>
+    <cs:lnRef idx="0"/>
+    <cs:fillRef idx="0"/>
+    <cs:effectRef idx="0"/>
+    <cs:fontRef idx="minor">
+      <a:schemeClr val="tx1">
+        <a:lumMod val="65000"/>
+        <a:lumOff val="35000"/>
+      </a:schemeClr>
+    </cs:fontRef>
+    <cs:spPr>
+      <a:ln w="9525" cap="flat" cmpd="sng" algn="ctr">
+        <a:solidFill>
+          <a:schemeClr val="tx1">
+            <a:lumMod val="25000"/>
+            <a:lumOff val="75000"/>
+          </a:schemeClr>
+        </a:solidFill>
+        <a:round/>
+      </a:ln>
+    </cs:spPr>
+    <cs:defRPr sz="900" kern="1200"/>
+  </cs:valueAxis>
+  <cs:wall>
+    <cs:lnRef idx="0"/>
+    <cs:fillRef idx="0"/>
+    <cs:effectRef idx="0"/>
+    <cs:fontRef idx="minor">
+      <a:schemeClr val="tx1"/>
+    </cs:fontRef>
+    <cs:spPr>
+      <a:noFill/>
+      <a:ln>
+        <a:noFill/>
+      </a:ln>
+    </cs:spPr>
+  </cs:wall>
+</cs:chartStyle>
+</file>
+
+<file path=word/charts/style2.xml><?xml version="1.0" encoding="utf-8"?>
 <cs:chartStyle xmlns:cs="http://schemas.microsoft.com/office/drawing/2012/chartStyle" xmlns:a="http://schemas.openxmlformats.org/drawingml/2006/main" id="240">
   <cs:axisTitle>
     <cs:lnRef idx="0"/>

</xml_diff>